<commit_message>
- Cập nhật file báo cáo, tạo bản in cuối cùng. - nâng phiên bản lên release
</commit_message>
<xml_diff>
--- a/Hướng dẫn cài đặt.docx
+++ b/Hướng dẫn cài đặt.docx
@@ -41,7 +41,14 @@
           <w:sz w:val="48"/>
           <w:szCs w:val="48"/>
         </w:rPr>
-        <w:t>Cài đặt Website điểm danh sự kiện khoa bằng RFID</w:t>
+        <w:t xml:space="preserve">Cài đặt Website điểm danh sự kiện khoa </w:t>
+      </w:r>
+      <w:r>
+        <w:rPr>
+          <w:sz w:val="48"/>
+          <w:szCs w:val="48"/>
+        </w:rPr>
+        <w:t>lên windows</w:t>
       </w:r>
     </w:p>
     <w:p>
@@ -154,7 +161,7 @@
           <w:sz w:val="28"/>
           <w:lang w:val="fr-FR"/>
         </w:rPr>
-        <w:t>Cách cài đặt website.</w:t>
+        <w:t>Cài đặt website.</w:t>
       </w:r>
     </w:p>
     <w:p>
@@ -184,12 +191,6 @@
       <w:r>
         <w:t xml:space="preserve"> </w:t>
       </w:r>
-      <w:r>
-        <w:rPr>
-          <w:noProof/>
-        </w:rPr>
-        <w:t xml:space="preserve"> </w:t>
-      </w:r>
     </w:p>
     <w:p>
       <w:pPr>
@@ -205,16 +206,17 @@
       </w:pPr>
       <w:r>
         <w:rPr>
+          <w:noProof/>
           <w:sz w:val="28"/>
         </w:rPr>
         <w:drawing>
           <wp:anchor distT="0" distB="0" distL="114300" distR="114300" simplePos="0" relativeHeight="251663360" behindDoc="0" locked="0" layoutInCell="1" allowOverlap="1">
             <wp:simplePos x="0" y="0"/>
             <wp:positionH relativeFrom="margin">
-              <wp:posOffset>2007870</wp:posOffset>
+              <wp:align>right</wp:align>
             </wp:positionH>
             <wp:positionV relativeFrom="paragraph">
-              <wp:posOffset>715645</wp:posOffset>
+              <wp:posOffset>1334770</wp:posOffset>
             </wp:positionV>
             <wp:extent cx="3744595" cy="2494915"/>
             <wp:effectExtent l="0" t="0" r="8255" b="635"/>
@@ -276,7 +278,29 @@
         </w:rPr>
         <w:t>Thêm tài khoản mới.</w:t>
       </w:r>
+    </w:p>
+    <w:p>
+      <w:pPr>
+        <w:pStyle w:val="ListParagraph"/>
+        <w:numPr>
+          <w:ilvl w:val="0"/>
+          <w:numId w:val="25"/>
+        </w:numPr>
+        <w:spacing w:line="480" w:lineRule="auto"/>
+        <w:rPr>
+          <w:sz w:val="28"/>
+        </w:rPr>
+      </w:pPr>
       <w:r>
+        <w:rPr>
+          <w:sz w:val="28"/>
+        </w:rPr>
+        <w:t>Cấu hình trên webserver.</w:t>
+      </w:r>
+      <w:r>
+        <w:rPr>
+          <w:sz w:val="28"/>
+        </w:rPr>
         <w:br w:type="page"/>
       </w:r>
     </w:p>
@@ -321,14 +345,697 @@
       <w:pPr>
         <w:pStyle w:val="Dinhdangdoan"/>
       </w:pPr>
+      <w:r>
+        <w:t>Xampp</w:t>
+      </w:r>
+      <w:r>
+        <w:t xml:space="preserve"> là một </w:t>
+      </w:r>
+      <w:r>
+        <w:t>phần</w:t>
+      </w:r>
+      <w:r>
+        <w:t xml:space="preserve"> mềm giả lập môi trường server hosting cho phép chạy</w:t>
+      </w:r>
+      <w:r>
+        <w:t xml:space="preserve"> </w:t>
+      </w:r>
+      <w:r>
+        <w:t>một website ngay trên máy vi tính</w:t>
+      </w:r>
+      <w:r>
+        <w:t xml:space="preserve"> cá nhân mà</w:t>
+      </w:r>
+      <w:r>
+        <w:t xml:space="preserve"> không cần thiết phải mua hosting.</w:t>
+      </w:r>
+      <w:r>
+        <w:t xml:space="preserve"> Nếu bạn đã sở hữu một hosting để sẳn sàng upload nội dung web điểm danh này vui lòng</w:t>
+      </w:r>
+      <w:r>
+        <w:t xml:space="preserve"> bắt đầu</w:t>
+      </w:r>
+      <w:r>
+        <w:t xml:space="preserve"> xem phần 1.2</w:t>
+      </w:r>
+      <w:r>
+        <w:t>.2</w:t>
+      </w:r>
+      <w:r>
+        <w:t>.</w:t>
+      </w:r>
+    </w:p>
+    <w:p>
+      <w:pPr>
+        <w:pStyle w:val="Dinhdangdoan"/>
+        <w:rPr>
+          <w:noProof/>
+        </w:rPr>
+      </w:pPr>
+      <w:r>
+        <w:rPr>
+          <w:noProof/>
+        </w:rPr>
+        <w:drawing>
+          <wp:anchor distT="0" distB="0" distL="114300" distR="114300" simplePos="0" relativeHeight="251664384" behindDoc="0" locked="0" layoutInCell="1" allowOverlap="1" wp14:anchorId="773CBF31">
+            <wp:simplePos x="0" y="0"/>
+            <wp:positionH relativeFrom="margin">
+              <wp:align>center</wp:align>
+            </wp:positionH>
+            <wp:positionV relativeFrom="paragraph">
+              <wp:posOffset>441325</wp:posOffset>
+            </wp:positionV>
+            <wp:extent cx="4200525" cy="3362325"/>
+            <wp:effectExtent l="0" t="0" r="9525" b="9525"/>
+            <wp:wrapTopAndBottom/>
+            <wp:docPr id="33" name="Picture 33"/>
+            <wp:cNvGraphicFramePr/>
+            <a:graphic xmlns:a="http://schemas.openxmlformats.org/drawingml/2006/main">
+              <a:graphicData uri="http://schemas.openxmlformats.org/drawingml/2006/picture">
+                <pic:pic xmlns:pic="http://schemas.openxmlformats.org/drawingml/2006/picture">
+                  <pic:nvPicPr>
+                    <pic:cNvPr id="33" name="Picture 33"/>
+                    <pic:cNvPicPr/>
+                  </pic:nvPicPr>
+                  <pic:blipFill>
+                    <a:blip r:embed="rId9">
+                      <a:extLst>
+                        <a:ext uri="{28A0092B-C50C-407E-A947-70E740481C1C}">
+                          <a14:useLocalDpi xmlns:a14="http://schemas.microsoft.com/office/drawing/2010/main" val="0"/>
+                        </a:ext>
+                      </a:extLst>
+                    </a:blip>
+                    <a:srcRect/>
+                    <a:stretch>
+                      <a:fillRect/>
+                    </a:stretch>
+                  </pic:blipFill>
+                  <pic:spPr bwMode="auto">
+                    <a:xfrm>
+                      <a:off x="0" y="0"/>
+                      <a:ext cx="4200525" cy="3362325"/>
+                    </a:xfrm>
+                    <a:prstGeom prst="rect">
+                      <a:avLst/>
+                    </a:prstGeom>
+                    <a:noFill/>
+                    <a:ln>
+                      <a:noFill/>
+                    </a:ln>
+                  </pic:spPr>
+                </pic:pic>
+              </a:graphicData>
+            </a:graphic>
+            <wp14:sizeRelH relativeFrom="margin">
+              <wp14:pctWidth>0</wp14:pctWidth>
+            </wp14:sizeRelH>
+            <wp14:sizeRelV relativeFrom="margin">
+              <wp14:pctHeight>0</wp14:pctHeight>
+            </wp14:sizeRelV>
+          </wp:anchor>
+        </w:drawing>
+      </w:r>
+      <w:r>
+        <w:rPr>
+          <w:noProof/>
+        </w:rPr>
+        <w:t>Tải xampp về máy tính tại:</w:t>
+      </w:r>
+      <w:r>
+        <w:t xml:space="preserve"> </w:t>
+      </w:r>
+      <w:hyperlink r:id="rId10" w:history="1">
+        <w:r>
+          <w:rPr>
+            <w:rStyle w:val="Hyperlink"/>
+            <w:noProof/>
+          </w:rPr>
+          <w:t>https://www.apachefriends.org/download.html</w:t>
+        </w:r>
+      </w:hyperlink>
+      <w:r>
+        <w:rPr>
+          <w:noProof/>
+        </w:rPr>
+        <w:t>, Sau khi download thành công, chạy file vừa tải về để cài đặt.</w:t>
+      </w:r>
+      <w:r>
+        <w:rPr>
+          <w:noProof/>
+        </w:rPr>
+        <w:t xml:space="preserve"> </w:t>
+      </w:r>
+    </w:p>
+    <w:p>
+      <w:pPr>
+        <w:pStyle w:val="Dinhdangdoan"/>
+        <w:rPr>
+          <w:noProof/>
+        </w:rPr>
+      </w:pPr>
+      <w:r>
+        <w:rPr>
+          <w:rFonts w:asciiTheme="minorHAnsi" w:hAnsiTheme="minorHAnsi"/>
+          <w:noProof/>
+          <w:sz w:val="22"/>
+          <w:szCs w:val="22"/>
+        </w:rPr>
+        <w:drawing>
+          <wp:anchor distT="0" distB="0" distL="114300" distR="114300" simplePos="0" relativeHeight="251666432" behindDoc="0" locked="0" layoutInCell="1" allowOverlap="1">
+            <wp:simplePos x="0" y="0"/>
+            <wp:positionH relativeFrom="margin">
+              <wp:align>center</wp:align>
+            </wp:positionH>
+            <wp:positionV relativeFrom="paragraph">
+              <wp:posOffset>3591560</wp:posOffset>
+            </wp:positionV>
+            <wp:extent cx="3629025" cy="3021330"/>
+            <wp:effectExtent l="0" t="0" r="9525" b="7620"/>
+            <wp:wrapTopAndBottom/>
+            <wp:docPr id="1" name="Picture 1"/>
+            <wp:cNvGraphicFramePr>
+              <a:graphicFrameLocks xmlns:a="http://schemas.openxmlformats.org/drawingml/2006/main" noChangeAspect="1"/>
+            </wp:cNvGraphicFramePr>
+            <a:graphic xmlns:a="http://schemas.openxmlformats.org/drawingml/2006/main">
+              <a:graphicData uri="http://schemas.openxmlformats.org/drawingml/2006/picture">
+                <pic:pic xmlns:pic="http://schemas.openxmlformats.org/drawingml/2006/picture">
+                  <pic:nvPicPr>
+                    <pic:cNvPr id="0" name="Picture 32"/>
+                    <pic:cNvPicPr>
+                      <a:picLocks noChangeAspect="1" noChangeArrowheads="1"/>
+                    </pic:cNvPicPr>
+                  </pic:nvPicPr>
+                  <pic:blipFill>
+                    <a:blip r:embed="rId11">
+                      <a:extLst>
+                        <a:ext uri="{28A0092B-C50C-407E-A947-70E740481C1C}">
+                          <a14:useLocalDpi xmlns:a14="http://schemas.microsoft.com/office/drawing/2010/main" val="0"/>
+                        </a:ext>
+                      </a:extLst>
+                    </a:blip>
+                    <a:srcRect/>
+                    <a:stretch>
+                      <a:fillRect/>
+                    </a:stretch>
+                  </pic:blipFill>
+                  <pic:spPr bwMode="auto">
+                    <a:xfrm>
+                      <a:off x="0" y="0"/>
+                      <a:ext cx="3629025" cy="3021330"/>
+                    </a:xfrm>
+                    <a:prstGeom prst="rect">
+                      <a:avLst/>
+                    </a:prstGeom>
+                    <a:noFill/>
+                  </pic:spPr>
+                </pic:pic>
+              </a:graphicData>
+            </a:graphic>
+            <wp14:sizeRelH relativeFrom="page">
+              <wp14:pctWidth>0</wp14:pctWidth>
+            </wp14:sizeRelH>
+            <wp14:sizeRelV relativeFrom="page">
+              <wp14:pctHeight>0</wp14:pctHeight>
+            </wp14:sizeRelV>
+          </wp:anchor>
+        </w:drawing>
+      </w:r>
+      <w:r>
+        <w:rPr>
+          <w:noProof/>
+        </w:rPr>
+        <w:t>Nhấn Next trên hình</w:t>
+      </w:r>
+    </w:p>
+    <w:p>
+      <w:pPr>
+        <w:jc w:val="center"/>
+        <w:rPr>
+          <w:noProof/>
+          <w:sz w:val="26"/>
+          <w:szCs w:val="26"/>
+        </w:rPr>
+      </w:pPr>
+    </w:p>
+    <w:p>
+      <w:pPr>
+        <w:rPr>
+          <w:noProof/>
+          <w:sz w:val="26"/>
+          <w:szCs w:val="26"/>
+        </w:rPr>
+      </w:pPr>
+      <w:r>
+        <w:rPr>
+          <w:noProof/>
+          <w:sz w:val="26"/>
+          <w:szCs w:val="26"/>
+        </w:rPr>
+        <w:br w:type="page"/>
+      </w:r>
+    </w:p>
+    <w:p>
+      <w:pPr>
+        <w:pStyle w:val="Dinhdangdoan"/>
+        <w:rPr>
+          <w:noProof/>
+        </w:rPr>
+      </w:pPr>
+      <w:r>
+        <w:rPr>
+          <w:noProof/>
+        </w:rPr>
+        <w:lastRenderedPageBreak/>
+        <w:drawing>
+          <wp:anchor distT="0" distB="0" distL="114300" distR="114300" simplePos="0" relativeHeight="251667456" behindDoc="0" locked="0" layoutInCell="1" allowOverlap="1" wp14:anchorId="4F3D8EEE">
+            <wp:simplePos x="0" y="0"/>
+            <wp:positionH relativeFrom="margin">
+              <wp:align>center</wp:align>
+            </wp:positionH>
+            <wp:positionV relativeFrom="paragraph">
+              <wp:posOffset>435670</wp:posOffset>
+            </wp:positionV>
+            <wp:extent cx="4382135" cy="3484880"/>
+            <wp:effectExtent l="0" t="0" r="0" b="1270"/>
+            <wp:wrapTopAndBottom/>
+            <wp:docPr id="2" name="Picture 2"/>
+            <wp:cNvGraphicFramePr/>
+            <a:graphic xmlns:a="http://schemas.openxmlformats.org/drawingml/2006/main">
+              <a:graphicData uri="http://schemas.openxmlformats.org/drawingml/2006/picture">
+                <pic:pic xmlns:pic="http://schemas.openxmlformats.org/drawingml/2006/picture">
+                  <pic:nvPicPr>
+                    <pic:cNvPr id="32" name="Picture 32"/>
+                    <pic:cNvPicPr/>
+                  </pic:nvPicPr>
+                  <pic:blipFill>
+                    <a:blip r:embed="rId11">
+                      <a:extLst>
+                        <a:ext uri="{28A0092B-C50C-407E-A947-70E740481C1C}">
+                          <a14:useLocalDpi xmlns:a14="http://schemas.microsoft.com/office/drawing/2010/main" val="0"/>
+                        </a:ext>
+                      </a:extLst>
+                    </a:blip>
+                    <a:srcRect/>
+                    <a:stretch>
+                      <a:fillRect/>
+                    </a:stretch>
+                  </pic:blipFill>
+                  <pic:spPr bwMode="auto">
+                    <a:xfrm>
+                      <a:off x="0" y="0"/>
+                      <a:ext cx="4382135" cy="3484880"/>
+                    </a:xfrm>
+                    <a:prstGeom prst="rect">
+                      <a:avLst/>
+                    </a:prstGeom>
+                    <a:noFill/>
+                    <a:ln>
+                      <a:noFill/>
+                    </a:ln>
+                  </pic:spPr>
+                </pic:pic>
+              </a:graphicData>
+            </a:graphic>
+            <wp14:sizeRelH relativeFrom="margin">
+              <wp14:pctWidth>0</wp14:pctWidth>
+            </wp14:sizeRelH>
+            <wp14:sizeRelV relativeFrom="margin">
+              <wp14:pctHeight>0</wp14:pctHeight>
+            </wp14:sizeRelV>
+          </wp:anchor>
+        </w:drawing>
+      </w:r>
+      <w:r>
+        <w:rPr>
+          <w:noProof/>
+        </w:rPr>
+        <w:t xml:space="preserve">Lựa chọn các service kèm theo gói XAMPP, có thể tick hết vào lựa chọn để được cài đặt đầy đủ. </w:t>
+      </w:r>
+    </w:p>
+    <w:p>
+      <w:pPr>
+        <w:pStyle w:val="Dinhdangdoan"/>
+        <w:rPr>
+          <w:noProof/>
+        </w:rPr>
+      </w:pPr>
+      <w:r>
+        <w:rPr>
+          <w:noProof/>
+        </w:rPr>
+        <w:drawing>
+          <wp:anchor distT="0" distB="0" distL="114300" distR="114300" simplePos="0" relativeHeight="251668480" behindDoc="0" locked="0" layoutInCell="1" allowOverlap="1" wp14:anchorId="7014ED39">
+            <wp:simplePos x="0" y="0"/>
+            <wp:positionH relativeFrom="margin">
+              <wp:align>center</wp:align>
+            </wp:positionH>
+            <wp:positionV relativeFrom="paragraph">
+              <wp:posOffset>4301658</wp:posOffset>
+            </wp:positionV>
+            <wp:extent cx="4243705" cy="3614420"/>
+            <wp:effectExtent l="0" t="0" r="4445" b="5080"/>
+            <wp:wrapTopAndBottom/>
+            <wp:docPr id="31" name="Picture 31"/>
+            <wp:cNvGraphicFramePr/>
+            <a:graphic xmlns:a="http://schemas.openxmlformats.org/drawingml/2006/main">
+              <a:graphicData uri="http://schemas.openxmlformats.org/drawingml/2006/picture">
+                <pic:pic xmlns:pic="http://schemas.openxmlformats.org/drawingml/2006/picture">
+                  <pic:nvPicPr>
+                    <pic:cNvPr id="31" name="Picture 31"/>
+                    <pic:cNvPicPr/>
+                  </pic:nvPicPr>
+                  <pic:blipFill>
+                    <a:blip r:embed="rId12">
+                      <a:extLst>
+                        <a:ext uri="{28A0092B-C50C-407E-A947-70E740481C1C}">
+                          <a14:useLocalDpi xmlns:a14="http://schemas.microsoft.com/office/drawing/2010/main" val="0"/>
+                        </a:ext>
+                      </a:extLst>
+                    </a:blip>
+                    <a:srcRect/>
+                    <a:stretch>
+                      <a:fillRect/>
+                    </a:stretch>
+                  </pic:blipFill>
+                  <pic:spPr bwMode="auto">
+                    <a:xfrm>
+                      <a:off x="0" y="0"/>
+                      <a:ext cx="4243705" cy="3614420"/>
+                    </a:xfrm>
+                    <a:prstGeom prst="rect">
+                      <a:avLst/>
+                    </a:prstGeom>
+                    <a:noFill/>
+                    <a:ln>
+                      <a:noFill/>
+                    </a:ln>
+                  </pic:spPr>
+                </pic:pic>
+              </a:graphicData>
+            </a:graphic>
+            <wp14:sizeRelH relativeFrom="margin">
+              <wp14:pctWidth>0</wp14:pctWidth>
+            </wp14:sizeRelH>
+            <wp14:sizeRelV relativeFrom="margin">
+              <wp14:pctHeight>0</wp14:pctHeight>
+            </wp14:sizeRelV>
+          </wp:anchor>
+        </w:drawing>
+      </w:r>
+      <w:r>
+        <w:rPr>
+          <w:noProof/>
+        </w:rPr>
+        <w:t>Theo mặc đinh XAMPP được cài vào đường dẫn C:/xampp tuy nhiên có thể thay đổi đường dẫn khác. Chú ý: nên thay đổi đường dẫn</w:t>
+      </w:r>
+      <w:r>
+        <w:rPr>
+          <w:noProof/>
+        </w:rPr>
+        <w:t xml:space="preserve"> mặc định này,</w:t>
+      </w:r>
+      <w:r>
+        <w:rPr>
+          <w:noProof/>
+        </w:rPr>
+        <w:t xml:space="preserve"> ví dụ </w:t>
+      </w:r>
+      <w:r>
+        <w:rPr>
+          <w:noProof/>
+        </w:rPr>
+        <w:t xml:space="preserve">khi đổi thành </w:t>
+      </w:r>
+      <w:r>
+        <w:rPr>
+          <w:noProof/>
+        </w:rPr>
+        <w:t xml:space="preserve">E:/xampp thì việc ghost hay cài lại </w:t>
+      </w:r>
+      <w:r>
+        <w:rPr>
+          <w:noProof/>
+        </w:rPr>
+        <w:t>hệ điều hành sẽ không làm mất các website đã lưu trữ trong thư mục của xampp.</w:t>
+      </w:r>
+      <w:r>
+        <w:rPr>
+          <w:noProof/>
+        </w:rPr>
+        <w:t xml:space="preserve"> </w:t>
+      </w:r>
+    </w:p>
+    <w:p>
+      <w:pPr>
+        <w:pStyle w:val="Dinhdangdoan"/>
+        <w:rPr>
+          <w:noProof/>
+        </w:rPr>
+      </w:pPr>
+      <w:r>
+        <w:rPr>
+          <w:noProof/>
+        </w:rPr>
+        <w:t>Sau khi quá trình cài đặt kết thúc nhấn Finish để kết thúc.</w:t>
+      </w:r>
+    </w:p>
+    <w:p>
+      <w:pPr>
+        <w:rPr>
+          <w:noProof/>
+          <w:sz w:val="26"/>
+          <w:szCs w:val="26"/>
+          <w:lang w:eastAsia="x-none"/>
+        </w:rPr>
+      </w:pPr>
+      <w:r>
+        <w:rPr>
+          <w:noProof/>
+        </w:rPr>
+        <w:br w:type="page"/>
+      </w:r>
+    </w:p>
+    <w:p>
+      <w:pPr>
+        <w:pStyle w:val="Demuccap1"/>
+      </w:pPr>
+      <w:r>
+        <w:lastRenderedPageBreak/>
+        <w:t>Cài</w:t>
+      </w:r>
+      <w:r>
+        <w:t xml:space="preserve"> </w:t>
+      </w:r>
+      <w:r>
+        <w:t>đặt</w:t>
+      </w:r>
+      <w:r>
+        <w:t xml:space="preserve"> website</w:t>
+      </w:r>
+    </w:p>
+    <w:p>
+      <w:pPr>
+        <w:pStyle w:val="Demucconcap1"/>
+      </w:pPr>
+      <w:r>
+        <w:t>ĐỂ CÀI TRÊN MÁY TÍNH CÁ NHÂN</w:t>
+      </w:r>
+    </w:p>
+    <w:p>
+      <w:pPr>
+        <w:pStyle w:val="Dinhdangdoan"/>
+        <w:rPr>
+          <w:noProof/>
+        </w:rPr>
+      </w:pPr>
+      <w:r>
+        <w:rPr>
+          <w:noProof/>
+        </w:rPr>
+        <w:drawing>
+          <wp:anchor distT="0" distB="0" distL="114300" distR="114300" simplePos="0" relativeHeight="251669504" behindDoc="0" locked="0" layoutInCell="1" allowOverlap="1" wp14:anchorId="0CAD0659">
+            <wp:simplePos x="0" y="0"/>
+            <wp:positionH relativeFrom="page">
+              <wp:posOffset>2865120</wp:posOffset>
+            </wp:positionH>
+            <wp:positionV relativeFrom="paragraph">
+              <wp:posOffset>266700</wp:posOffset>
+            </wp:positionV>
+            <wp:extent cx="1822450" cy="4552950"/>
+            <wp:effectExtent l="0" t="0" r="6350" b="0"/>
+            <wp:wrapTopAndBottom/>
+            <wp:docPr id="4" name="Picture 4"/>
+            <wp:cNvGraphicFramePr>
+              <a:graphicFrameLocks xmlns:a="http://schemas.openxmlformats.org/drawingml/2006/main" noChangeAspect="1"/>
+            </wp:cNvGraphicFramePr>
+            <a:graphic xmlns:a="http://schemas.openxmlformats.org/drawingml/2006/main">
+              <a:graphicData uri="http://schemas.openxmlformats.org/drawingml/2006/picture">
+                <pic:pic xmlns:pic="http://schemas.openxmlformats.org/drawingml/2006/picture">
+                  <pic:nvPicPr>
+                    <pic:cNvPr id="1" name=""/>
+                    <pic:cNvPicPr/>
+                  </pic:nvPicPr>
+                  <pic:blipFill>
+                    <a:blip r:embed="rId13">
+                      <a:extLst>
+                        <a:ext uri="{28A0092B-C50C-407E-A947-70E740481C1C}">
+                          <a14:useLocalDpi xmlns:a14="http://schemas.microsoft.com/office/drawing/2010/main" val="0"/>
+                        </a:ext>
+                      </a:extLst>
+                    </a:blip>
+                    <a:stretch>
+                      <a:fillRect/>
+                    </a:stretch>
+                  </pic:blipFill>
+                  <pic:spPr>
+                    <a:xfrm>
+                      <a:off x="0" y="0"/>
+                      <a:ext cx="1822450" cy="4552950"/>
+                    </a:xfrm>
+                    <a:prstGeom prst="rect">
+                      <a:avLst/>
+                    </a:prstGeom>
+                  </pic:spPr>
+                </pic:pic>
+              </a:graphicData>
+            </a:graphic>
+            <wp14:sizeRelH relativeFrom="margin">
+              <wp14:pctWidth>0</wp14:pctWidth>
+            </wp14:sizeRelH>
+          </wp:anchor>
+        </w:drawing>
+      </w:r>
+      <w:r>
+        <w:t xml:space="preserve">Các bản đĩa CD vào thư mục </w:t>
+      </w:r>
+      <w:r>
+        <w:t>\Sources\DD_RFID</w:t>
+      </w:r>
+      <w:r>
+        <w:t xml:space="preserve"> sẽ thấy nội dung như sau:</w:t>
+      </w:r>
+      <w:r>
+        <w:rPr>
+          <w:noProof/>
+        </w:rPr>
+        <w:t xml:space="preserve"> </w:t>
+      </w:r>
+    </w:p>
+    <w:p>
+      <w:pPr>
+        <w:pStyle w:val="Dinhdangdoan"/>
+      </w:pPr>
+      <w:r>
+        <w:t>Copy tất cả các file và thư mục này vào thư mục htdocs trong thư mục cài đặt của. VD: copy toàn bộ vào đường dẫn E:\xampp\htdocs\</w:t>
+      </w:r>
+      <w:r>
+        <w:t>. Lưu ý: nếu trong thư mục htdocs đã có nội dung các bạn hãy xóa tất cả đi trước khi copy vào.</w:t>
+      </w:r>
+    </w:p>
+    <w:p>
+      <w:pPr>
+        <w:pStyle w:val="Demucconcap1"/>
+      </w:pPr>
+      <w:r>
+        <w:t>ĐỐI VỚI HOST SERVER CÓ SẲN</w:t>
+      </w:r>
+    </w:p>
+    <w:p>
+      <w:pPr>
+        <w:pStyle w:val="Dinhdangdoan"/>
+      </w:pPr>
+      <w:r>
+        <w:t>Khi đã sở hữu một host server để upload nội dung website các bạn phải upload toàn bộ</w:t>
+      </w:r>
+      <w:r>
+        <w:t xml:space="preserve"> nội dung trong</w:t>
+      </w:r>
+      <w:r>
+        <w:t xml:space="preserve"> thư mục public </w:t>
+      </w:r>
+      <w:r>
+        <w:t>thay thế cho thư mục khởi động mặc định của host quy định, ví dụ: public_html, …</w:t>
+      </w:r>
+    </w:p>
+    <w:p>
+      <w:pPr>
+        <w:pStyle w:val="Dinhdangdoan"/>
+      </w:pPr>
+      <w:r>
+        <w:t>Sau khi upload nội dung thư mục public lên thưc mục khởi động mặc định, các bạn sẽ upload tất cả các thư mục và tập tin còn lại lên cùng cấp với thư mục mặc định. Kết quả thu được đúng là nội dung host giông hệt nội dung thư mục DD_RFID trên hình chỉ khác tên thư mục public lúc này là tên thư mục mặc định mà host của bạn quy định.</w:t>
+      </w:r>
+    </w:p>
+    <w:p>
+      <w:pPr>
+        <w:pStyle w:val="Dinhdangdoan"/>
+        <w:rPr>
+          <w:sz w:val="28"/>
+        </w:rPr>
+      </w:pPr>
+      <w:r>
+        <w:br w:type="page"/>
+      </w:r>
+    </w:p>
+    <w:p>
+      <w:pPr>
+        <w:pStyle w:val="Demuccap1"/>
+        <w:ind w:hanging="900"/>
+      </w:pPr>
+      <w:r>
+        <w:lastRenderedPageBreak/>
+        <w:t>Cài đặt cơ sở dữ liệu:</w:t>
+      </w:r>
+    </w:p>
+    <w:p>
+      <w:pPr>
+        <w:pStyle w:val="Demucconcap1"/>
+      </w:pPr>
+      <w:r>
+        <w:t>Cài đặt cho máy sử dụng xampp:</w:t>
+      </w:r>
+    </w:p>
+    <w:p>
+      <w:pPr>
+        <w:pStyle w:val="Demucconcap1"/>
+      </w:pPr>
+      <w:r>
+        <w:t>Cài đặt trên host hỗ trợ mysql:</w:t>
+      </w:r>
       <w:bookmarkStart w:id="1" w:name="_GoBack"/>
       <w:bookmarkEnd w:id="1"/>
     </w:p>
+    <w:p>
+      <w:pPr>
+        <w:rPr>
+          <w:sz w:val="26"/>
+          <w:szCs w:val="26"/>
+          <w:shd w:val="clear" w:color="auto" w:fill="FFFFFF"/>
+          <w:lang w:eastAsia="x-none"/>
+        </w:rPr>
+      </w:pPr>
+      <w:r>
+        <w:br w:type="page"/>
+      </w:r>
+    </w:p>
+    <w:p>
+      <w:pPr>
+        <w:pStyle w:val="Demuccap1"/>
+      </w:pPr>
+    </w:p>
+    <w:p>
+      <w:pPr>
+        <w:rPr>
+          <w:sz w:val="26"/>
+          <w:szCs w:val="26"/>
+          <w:lang w:eastAsia="x-none"/>
+        </w:rPr>
+      </w:pPr>
+    </w:p>
     <w:sectPr>
-      <w:footerReference w:type="default" r:id="rId9"/>
-      <w:footerReference w:type="first" r:id="rId10"/>
+      <w:footerReference w:type="default" r:id="rId14"/>
+      <w:footerReference w:type="first" r:id="rId15"/>
       <w:pgSz w:w="11907" w:h="16840" w:code="9"/>
-      <w:pgMar w:top="1985" w:right="1134" w:bottom="1134" w:left="1701" w:header="567" w:footer="567" w:gutter="0"/>
+      <w:pgMar w:top="1134" w:right="1134" w:bottom="1134" w:left="1701" w:header="567" w:footer="567" w:gutter="0"/>
       <w:pgNumType w:start="1"/>
       <w:cols w:space="720"/>
       <w:titlePg/>
@@ -395,7 +1102,7 @@
       <w:rPr>
         <w:noProof/>
       </w:rPr>
-      <w:t>2</w:t>
+      <w:t>6</w:t>
     </w:r>
     <w:r>
       <w:rPr>
@@ -499,7 +1206,7 @@
         <v:path o:extrusionok="f" gradientshapeok="t" o:connecttype="rect"/>
         <o:lock v:ext="edit" aspectratio="t"/>
       </v:shapetype>
-      <v:shape id="_x0000_i1063" type="#_x0000_t75" style="width:2in;height:2in" o:bullet="t">
+      <v:shape id="_x0000_i1096" type="#_x0000_t75" style="width:2in;height:2in" o:bullet="t">
         <v:imagedata r:id="rId1" o:title="MC900433838[1]"/>
       </v:shape>
     </w:pict>
@@ -1893,7 +2600,7 @@
   <w:abstractNum w:abstractNumId="14" w15:restartNumberingAfterBreak="0">
     <w:nsid w:val="33841F82"/>
     <w:multiLevelType w:val="multilevel"/>
-    <w:tmpl w:val="6180FC88"/>
+    <w:tmpl w:val="6F824B16"/>
     <w:lvl w:ilvl="0">
       <w:start w:val="1"/>
       <w:numFmt w:val="decimal"/>
@@ -5411,6 +6118,12 @@
   <w:num w:numId="49">
     <w:abstractNumId w:val="41"/>
   </w:num>
+  <w:num w:numId="50">
+    <w:abstractNumId w:val="14"/>
+  </w:num>
+  <w:num w:numId="51">
+    <w:abstractNumId w:val="14"/>
+  </w:num>
   <w:numIdMacAtCleanup w:val="41"/>
 </w:numbering>
 </file>
@@ -5461,7 +6174,7 @@
     <w:lsdException w:name="header" w:semiHidden="1" w:uiPriority="0" w:unhideWhenUsed="1"/>
     <w:lsdException w:name="footer" w:semiHidden="1" w:uiPriority="0" w:unhideWhenUsed="1"/>
     <w:lsdException w:name="index heading" w:semiHidden="1" w:unhideWhenUsed="1"/>
-    <w:lsdException w:name="caption" w:uiPriority="0" w:qFormat="1"/>
+    <w:lsdException w:name="caption" w:uiPriority="35" w:qFormat="1"/>
     <w:lsdException w:name="table of figures" w:semiHidden="1" w:unhideWhenUsed="1"/>
     <w:lsdException w:name="envelope address" w:semiHidden="1" w:unhideWhenUsed="1"/>
     <w:lsdException w:name="envelope return" w:semiHidden="1" w:unhideWhenUsed="1"/>
@@ -5532,6 +6245,7 @@
     <w:lsdException w:name="HTML Sample" w:semiHidden="1" w:unhideWhenUsed="1"/>
     <w:lsdException w:name="HTML Typewriter" w:semiHidden="1" w:unhideWhenUsed="1"/>
     <w:lsdException w:name="HTML Variable" w:semiHidden="1" w:unhideWhenUsed="1"/>
+    <w:lsdException w:name="Normal Table" w:semiHidden="1" w:unhideWhenUsed="1"/>
     <w:lsdException w:name="annotation subject" w:semiHidden="1" w:unhideWhenUsed="1"/>
     <w:lsdException w:name="No List" w:semiHidden="1" w:unhideWhenUsed="1"/>
     <w:lsdException w:name="Outline List 1" w:semiHidden="1" w:unhideWhenUsed="1"/>
@@ -5575,8 +6289,10 @@
     <w:lsdException w:name="Table Elegant" w:semiHidden="1" w:unhideWhenUsed="1"/>
     <w:lsdException w:name="Table Professional" w:semiHidden="1" w:unhideWhenUsed="1"/>
     <w:lsdException w:name="Table Subtle 1" w:semiHidden="1" w:unhideWhenUsed="1"/>
+    <w:lsdException w:name="Table Subtle 2" w:semiHidden="1" w:unhideWhenUsed="1"/>
     <w:lsdException w:name="Table Web 1" w:semiHidden="1" w:unhideWhenUsed="1"/>
     <w:lsdException w:name="Table Web 2" w:semiHidden="1" w:unhideWhenUsed="1"/>
+    <w:lsdException w:name="Table Web 3" w:semiHidden="1" w:unhideWhenUsed="1"/>
     <w:lsdException w:name="Balloon Text" w:semiHidden="1" w:unhideWhenUsed="1"/>
     <w:lsdException w:name="Table Grid" w:uiPriority="59"/>
     <w:lsdException w:name="Table Theme" w:semiHidden="1" w:unhideWhenUsed="1"/>
@@ -6416,6 +7132,7 @@
     <w:basedOn w:val="Normal"/>
     <w:next w:val="Normal"/>
     <w:autoRedefine/>
+    <w:uiPriority w:val="35"/>
     <w:qFormat/>
     <w:rsid w:val="003F53F9"/>
     <w:pPr>
@@ -6955,7 +7672,7 @@
     <w:name w:val="Demuccap1"/>
     <w:basedOn w:val="TieuDeCap2"/>
     <w:qFormat/>
-    <w:rsid w:val="00525EFE"/>
+    <w:rsid w:val="00006C85"/>
     <w:pPr>
       <w:numPr>
         <w:ilvl w:val="1"/>
@@ -6964,7 +7681,6 @@
         <w:tab w:val="left" w:pos="720"/>
       </w:tabs>
       <w:spacing w:before="120"/>
-      <w:ind w:left="0" w:firstLine="0"/>
     </w:pPr>
     <w:rPr>
       <w:lang w:val="en-US"/>
@@ -7001,29 +7717,30 @@
     <w:basedOn w:val="TieuDeCap2"/>
     <w:link w:val="DinhdangdoanChar"/>
     <w:qFormat/>
-    <w:rsid w:val="004827F4"/>
+    <w:rsid w:val="00006C85"/>
     <w:pPr>
       <w:numPr>
         <w:ilvl w:val="0"/>
         <w:numId w:val="0"/>
       </w:numPr>
       <w:spacing w:before="120"/>
+      <w:ind w:firstLine="709"/>
     </w:pPr>
     <w:rPr>
       <w:b w:val="0"/>
       <w:sz w:val="26"/>
+      <w:shd w:val="clear" w:color="auto" w:fill="FFFFFF"/>
       <w:lang w:val="en-US"/>
     </w:rPr>
   </w:style>
   <w:style w:type="character" w:customStyle="1" w:styleId="DinhdangdoanChar">
     <w:name w:val="Dinhdangdoan Char"/>
     <w:link w:val="Dinhdangdoan"/>
-    <w:rsid w:val="005245BB"/>
-    <w:rPr>
-      <w:b/>
+    <w:rsid w:val="00006C85"/>
+    <w:rPr>
       <w:sz w:val="26"/>
       <w:szCs w:val="26"/>
-      <w:lang w:val="x-none" w:eastAsia="x-none"/>
+      <w:lang w:eastAsia="x-none"/>
     </w:rPr>
   </w:style>
   <w:style w:type="paragraph" w:customStyle="1" w:styleId="Daudongcap1">
@@ -7187,7 +7904,7 @@
     <w:link w:val="Hinhnhcomment"/>
     <w:rsid w:val="00987502"/>
     <w:rPr>
-      <w:b/>
+      <w:b w:val="0"/>
       <w:sz w:val="26"/>
       <w:szCs w:val="26"/>
       <w:lang w:val="x-none" w:eastAsia="x-none"/>
@@ -8659,7 +9376,7 @@
 </file>
 
 <file path=customXml/itemProps1.xml><?xml version="1.0" encoding="utf-8"?>
-<ds:datastoreItem xmlns:ds="http://schemas.openxmlformats.org/officeDocument/2006/customXml" ds:itemID="{DB6D0BB5-1AAC-477F-ABF4-2EE7CD4C5C98}">
+<ds:datastoreItem xmlns:ds="http://schemas.openxmlformats.org/officeDocument/2006/customXml" ds:itemID="{D54ABB42-736E-4AF7-8AC6-B93BD61DA730}">
   <ds:schemaRefs>
     <ds:schemaRef ds:uri="http://schemas.openxmlformats.org/officeDocument/2006/bibliography"/>
   </ds:schemaRefs>

</xml_diff>

<commit_message>
- Hoàn thành file hướng dẫn. - Cập nhật đường dẫn project vào file báo cáo. - Kết thúc đề tài.
</commit_message>
<xml_diff>
--- a/Hướng dẫn cài đặt.docx
+++ b/Hướng dẫn cài đặt.docx
@@ -276,7 +276,19 @@
         <w:rPr>
           <w:sz w:val="28"/>
         </w:rPr>
-        <w:t>Thêm tài khoản mới.</w:t>
+        <w:t>Thêm tài khoản</w:t>
+      </w:r>
+      <w:r>
+        <w:rPr>
+          <w:sz w:val="28"/>
+        </w:rPr>
+        <w:t xml:space="preserve"> quản trị</w:t>
+      </w:r>
+      <w:r>
+        <w:rPr>
+          <w:sz w:val="28"/>
+        </w:rPr>
+        <w:t xml:space="preserve"> mới.</w:t>
       </w:r>
     </w:p>
     <w:p>
@@ -295,7 +307,7 @@
         <w:rPr>
           <w:sz w:val="28"/>
         </w:rPr>
-        <w:t>Cấu hình trên webserver.</w:t>
+        <w:t>Khởi động website.</w:t>
       </w:r>
       <w:r>
         <w:rPr>
@@ -856,10 +868,10 @@
           <wp:anchor distT="0" distB="0" distL="114300" distR="114300" simplePos="0" relativeHeight="251669504" behindDoc="0" locked="0" layoutInCell="1" allowOverlap="1" wp14:anchorId="0CAD0659">
             <wp:simplePos x="0" y="0"/>
             <wp:positionH relativeFrom="page">
-              <wp:posOffset>2865120</wp:posOffset>
+              <wp:posOffset>2847867</wp:posOffset>
             </wp:positionH>
             <wp:positionV relativeFrom="paragraph">
-              <wp:posOffset>266700</wp:posOffset>
+              <wp:posOffset>456481</wp:posOffset>
             </wp:positionV>
             <wp:extent cx="1822450" cy="4552950"/>
             <wp:effectExtent l="0" t="0" r="6350" b="0"/>
@@ -906,10 +918,10 @@
         </w:drawing>
       </w:r>
       <w:r>
-        <w:t xml:space="preserve">Các bản đĩa CD vào thư mục </w:t>
-      </w:r>
-      <w:r>
-        <w:t>\Sources\DD_RFID</w:t>
+        <w:rPr>
+          <w:noProof/>
+        </w:rPr>
+        <w:t>Từ project đã download từ github, các bạn vào thư mục source</w:t>
       </w:r>
       <w:r>
         <w:t xml:space="preserve"> sẽ thấy nội dung như sau:</w:t>
@@ -962,12 +974,19 @@
         <w:pStyle w:val="Dinhdangdoan"/>
       </w:pPr>
       <w:r>
-        <w:t>Sau khi upload nội dung thư mục public lên thưc mục khởi động mặc định, các bạn sẽ upload tất cả các thư mục và tập tin còn lại lên cùng cấp với thư mục mặc định. Kết quả thu được đúng là nội dung host giông hệt nội dung thư mục DD_RFID trên hình chỉ khác tên thư mục public lúc này là tên thư mục mặc định mà host của bạn quy định.</w:t>
+        <w:t>Sau khi upload nội dung thư mục public lên thưc mục khởi động mặc định, các bạn sẽ upload tất cả các thư mục và tập tin còn lại lên cùng cấp với thư mục mặc định. Kết quả thu được đúng là nội dung host giông hệt nội dung thư mục</w:t>
+      </w:r>
+      <w:r>
+        <w:t xml:space="preserve"> source</w:t>
+      </w:r>
+      <w:r>
+        <w:t xml:space="preserve"> trên hình chỉ khác tên thư mục public lúc này là tên thư mục mặc định mà host của bạn quy định.</w:t>
       </w:r>
     </w:p>
     <w:p>
       <w:pPr>
         <w:pStyle w:val="Dinhdangdoan"/>
+        <w:ind w:firstLine="0"/>
         <w:rPr>
           <w:sz w:val="28"/>
         </w:rPr>
@@ -988,21 +1007,399 @@
     </w:p>
     <w:p>
       <w:pPr>
-        <w:pStyle w:val="Demucconcap1"/>
-      </w:pPr>
-      <w:r>
-        <w:t>Cài đặt cho máy sử dụng xampp:</w:t>
+        <w:pStyle w:val="Dinhdangdoan"/>
+      </w:pPr>
+      <w:r>
+        <w:t>Đầu tiên, các bạn khởi động xampp đã cài đặt trên máy tính, chọn start hai dịch vụ đầu tiên là apache và mysql. Khi phần báo hiệu hiện màu xanh như hình dưới đây là đã khởi động thành công.</w:t>
       </w:r>
     </w:p>
     <w:p>
       <w:pPr>
-        <w:pStyle w:val="Demucconcap1"/>
-      </w:pPr>
-      <w:r>
-        <w:t>Cài đặt trên host hỗ trợ mysql:</w:t>
-      </w:r>
-      <w:bookmarkStart w:id="1" w:name="_GoBack"/>
-      <w:bookmarkEnd w:id="1"/>
+        <w:pStyle w:val="Dinhdangdoan"/>
+        <w:rPr>
+          <w:noProof/>
+        </w:rPr>
+      </w:pPr>
+      <w:r>
+        <w:rPr>
+          <w:noProof/>
+        </w:rPr>
+        <w:drawing>
+          <wp:anchor distT="0" distB="0" distL="114300" distR="114300" simplePos="0" relativeHeight="251670528" behindDoc="0" locked="0" layoutInCell="1" allowOverlap="1" wp14:anchorId="69A46073">
+            <wp:simplePos x="0" y="0"/>
+            <wp:positionH relativeFrom="margin">
+              <wp:align>center</wp:align>
+            </wp:positionH>
+            <wp:positionV relativeFrom="paragraph">
+              <wp:posOffset>432849</wp:posOffset>
+            </wp:positionV>
+            <wp:extent cx="5494655" cy="2073910"/>
+            <wp:effectExtent l="0" t="0" r="0" b="2540"/>
+            <wp:wrapTopAndBottom/>
+            <wp:docPr id="3" name="Picture 3"/>
+            <wp:cNvGraphicFramePr>
+              <a:graphicFrameLocks xmlns:a="http://schemas.openxmlformats.org/drawingml/2006/main" noChangeAspect="1"/>
+            </wp:cNvGraphicFramePr>
+            <a:graphic xmlns:a="http://schemas.openxmlformats.org/drawingml/2006/main">
+              <a:graphicData uri="http://schemas.openxmlformats.org/drawingml/2006/picture">
+                <pic:pic xmlns:pic="http://schemas.openxmlformats.org/drawingml/2006/picture">
+                  <pic:nvPicPr>
+                    <pic:cNvPr id="1" name=""/>
+                    <pic:cNvPicPr/>
+                  </pic:nvPicPr>
+                  <pic:blipFill>
+                    <a:blip r:embed="rId14">
+                      <a:extLst>
+                        <a:ext uri="{28A0092B-C50C-407E-A947-70E740481C1C}">
+                          <a14:useLocalDpi xmlns:a14="http://schemas.microsoft.com/office/drawing/2010/main" val="0"/>
+                        </a:ext>
+                      </a:extLst>
+                    </a:blip>
+                    <a:stretch>
+                      <a:fillRect/>
+                    </a:stretch>
+                  </pic:blipFill>
+                  <pic:spPr>
+                    <a:xfrm>
+                      <a:off x="0" y="0"/>
+                      <a:ext cx="5494655" cy="2073910"/>
+                    </a:xfrm>
+                    <a:prstGeom prst="rect">
+                      <a:avLst/>
+                    </a:prstGeom>
+                  </pic:spPr>
+                </pic:pic>
+              </a:graphicData>
+            </a:graphic>
+            <wp14:sizeRelH relativeFrom="margin">
+              <wp14:pctWidth>0</wp14:pctWidth>
+            </wp14:sizeRelH>
+            <wp14:sizeRelV relativeFrom="margin">
+              <wp14:pctHeight>0</wp14:pctHeight>
+            </wp14:sizeRelV>
+          </wp:anchor>
+        </w:drawing>
+      </w:r>
+      <w:r>
+        <w:rPr>
+          <w:noProof/>
+        </w:rPr>
+        <w:t>Đối với mysql trên host các bạn chỉ cần truy cập vào phần quản lý mysql của host sẽ mở được giao diện này.</w:t>
+      </w:r>
+    </w:p>
+    <w:p>
+      <w:pPr>
+        <w:pStyle w:val="Dinhdangdoan"/>
+      </w:pPr>
+      <w:r>
+        <w:rPr>
+          <w:noProof/>
+        </w:rPr>
+        <w:drawing>
+          <wp:anchor distT="0" distB="0" distL="114300" distR="114300" simplePos="0" relativeHeight="251671552" behindDoc="0" locked="0" layoutInCell="1" allowOverlap="1">
+            <wp:simplePos x="0" y="0"/>
+            <wp:positionH relativeFrom="margin">
+              <wp:posOffset>92710</wp:posOffset>
+            </wp:positionH>
+            <wp:positionV relativeFrom="paragraph">
+              <wp:posOffset>2546985</wp:posOffset>
+            </wp:positionV>
+            <wp:extent cx="5563870" cy="1564640"/>
+            <wp:effectExtent l="19050" t="19050" r="17780" b="16510"/>
+            <wp:wrapTopAndBottom/>
+            <wp:docPr id="5" name="Picture 5"/>
+            <wp:cNvGraphicFramePr>
+              <a:graphicFrameLocks xmlns:a="http://schemas.openxmlformats.org/drawingml/2006/main" noChangeAspect="1"/>
+            </wp:cNvGraphicFramePr>
+            <a:graphic xmlns:a="http://schemas.openxmlformats.org/drawingml/2006/main">
+              <a:graphicData uri="http://schemas.openxmlformats.org/drawingml/2006/picture">
+                <pic:pic xmlns:pic="http://schemas.openxmlformats.org/drawingml/2006/picture">
+                  <pic:nvPicPr>
+                    <pic:cNvPr id="0" name="Picture 2"/>
+                    <pic:cNvPicPr>
+                      <a:picLocks noChangeAspect="1" noChangeArrowheads="1"/>
+                    </pic:cNvPicPr>
+                  </pic:nvPicPr>
+                  <pic:blipFill>
+                    <a:blip r:embed="rId15">
+                      <a:extLst>
+                        <a:ext uri="{28A0092B-C50C-407E-A947-70E740481C1C}">
+                          <a14:useLocalDpi xmlns:a14="http://schemas.microsoft.com/office/drawing/2010/main" val="0"/>
+                        </a:ext>
+                      </a:extLst>
+                    </a:blip>
+                    <a:stretch>
+                      <a:fillRect/>
+                    </a:stretch>
+                  </pic:blipFill>
+                  <pic:spPr bwMode="auto">
+                    <a:xfrm>
+                      <a:off x="0" y="0"/>
+                      <a:ext cx="5563870" cy="1564640"/>
+                    </a:xfrm>
+                    <a:prstGeom prst="rect">
+                      <a:avLst/>
+                    </a:prstGeom>
+                    <a:noFill/>
+                    <a:ln>
+                      <a:solidFill>
+                        <a:schemeClr val="tx1"/>
+                      </a:solidFill>
+                    </a:ln>
+                  </pic:spPr>
+                </pic:pic>
+              </a:graphicData>
+            </a:graphic>
+            <wp14:sizeRelH relativeFrom="margin">
+              <wp14:pctWidth>0</wp14:pctWidth>
+            </wp14:sizeRelH>
+            <wp14:sizeRelV relativeFrom="margin">
+              <wp14:pctHeight>0</wp14:pctHeight>
+            </wp14:sizeRelV>
+          </wp:anchor>
+        </w:drawing>
+      </w:r>
+      <w:r>
+        <w:t>Sau khi khởi động thành công, các bạn chọn nút “Admin” bên cạnh dòng Mysql để khởi động vào trang quản lý cơ sở dữ liệu.</w:t>
+      </w:r>
+      <w:r>
+        <w:t xml:space="preserve"> Trang này hiển thị nội dung như sau.</w:t>
+      </w:r>
+    </w:p>
+    <w:p>
+      <w:pPr>
+        <w:pStyle w:val="Dinhdangdoan"/>
+      </w:pPr>
+      <w:r>
+        <w:t xml:space="preserve">Tại đây, các bạn chọn nút “New” phía góc trên bên trái, nhập “dd_rfid” vào phần Create database và chọn utf8_vietnamese_ci ở danh sách bên cạch sau đó chọn </w:t>
+      </w:r>
+      <w:r>
+        <w:t>“Create”.</w:t>
+      </w:r>
+    </w:p>
+    <w:p>
+      <w:pPr>
+        <w:pStyle w:val="Dinhdangdoan"/>
+      </w:pPr>
+      <w:r>
+        <w:rPr>
+          <w:noProof/>
+        </w:rPr>
+        <w:drawing>
+          <wp:anchor distT="0" distB="0" distL="114300" distR="114300" simplePos="0" relativeHeight="251672576" behindDoc="0" locked="0" layoutInCell="1" allowOverlap="1" wp14:anchorId="404EAD11">
+            <wp:simplePos x="0" y="0"/>
+            <wp:positionH relativeFrom="margin">
+              <wp:align>right</wp:align>
+            </wp:positionH>
+            <wp:positionV relativeFrom="paragraph">
+              <wp:posOffset>403585</wp:posOffset>
+            </wp:positionV>
+            <wp:extent cx="5760720" cy="1595755"/>
+            <wp:effectExtent l="19050" t="19050" r="11430" b="23495"/>
+            <wp:wrapTopAndBottom/>
+            <wp:docPr id="6" name="Picture 6"/>
+            <wp:cNvGraphicFramePr>
+              <a:graphicFrameLocks xmlns:a="http://schemas.openxmlformats.org/drawingml/2006/main" noChangeAspect="1"/>
+            </wp:cNvGraphicFramePr>
+            <a:graphic xmlns:a="http://schemas.openxmlformats.org/drawingml/2006/main">
+              <a:graphicData uri="http://schemas.openxmlformats.org/drawingml/2006/picture">
+                <pic:pic xmlns:pic="http://schemas.openxmlformats.org/drawingml/2006/picture">
+                  <pic:nvPicPr>
+                    <pic:cNvPr id="1" name=""/>
+                    <pic:cNvPicPr/>
+                  </pic:nvPicPr>
+                  <pic:blipFill>
+                    <a:blip r:embed="rId16">
+                      <a:extLst>
+                        <a:ext uri="{28A0092B-C50C-407E-A947-70E740481C1C}">
+                          <a14:useLocalDpi xmlns:a14="http://schemas.microsoft.com/office/drawing/2010/main" val="0"/>
+                        </a:ext>
+                      </a:extLst>
+                    </a:blip>
+                    <a:stretch>
+                      <a:fillRect/>
+                    </a:stretch>
+                  </pic:blipFill>
+                  <pic:spPr>
+                    <a:xfrm>
+                      <a:off x="0" y="0"/>
+                      <a:ext cx="5760720" cy="1595755"/>
+                    </a:xfrm>
+                    <a:prstGeom prst="rect">
+                      <a:avLst/>
+                    </a:prstGeom>
+                    <a:ln>
+                      <a:solidFill>
+                        <a:schemeClr val="tx1"/>
+                      </a:solidFill>
+                    </a:ln>
+                  </pic:spPr>
+                </pic:pic>
+              </a:graphicData>
+            </a:graphic>
+          </wp:anchor>
+        </w:drawing>
+      </w:r>
+      <w:r>
+        <w:t>Sau khi tạo thành công, các bạn sẽ thấy một database mới tên là dd_rfid được hiển thị, chọn vào dd_rfid, sau đó chọn nút import phía trên.</w:t>
+      </w:r>
+    </w:p>
+    <w:p>
+      <w:pPr>
+        <w:pStyle w:val="Dinhdangdoan"/>
+      </w:pPr>
+      <w:r>
+        <w:t>Khi trang import hiển thị, chọn “Choose File”.</w:t>
+      </w:r>
+    </w:p>
+    <w:p>
+      <w:pPr>
+        <w:pStyle w:val="Dinhdangdoan"/>
+      </w:pPr>
+      <w:r>
+        <w:rPr>
+          <w:noProof/>
+        </w:rPr>
+        <w:lastRenderedPageBreak/>
+        <w:drawing>
+          <wp:anchor distT="0" distB="0" distL="114300" distR="114300" simplePos="0" relativeHeight="251674624" behindDoc="0" locked="0" layoutInCell="1" allowOverlap="1">
+            <wp:simplePos x="0" y="0"/>
+            <wp:positionH relativeFrom="page">
+              <wp:posOffset>1224687</wp:posOffset>
+            </wp:positionH>
+            <wp:positionV relativeFrom="paragraph">
+              <wp:posOffset>2668102</wp:posOffset>
+            </wp:positionV>
+            <wp:extent cx="5477510" cy="1502410"/>
+            <wp:effectExtent l="19050" t="19050" r="27940" b="21590"/>
+            <wp:wrapTopAndBottom/>
+            <wp:docPr id="8" name="Picture 8"/>
+            <wp:cNvGraphicFramePr>
+              <a:graphicFrameLocks xmlns:a="http://schemas.openxmlformats.org/drawingml/2006/main" noChangeAspect="1"/>
+            </wp:cNvGraphicFramePr>
+            <a:graphic xmlns:a="http://schemas.openxmlformats.org/drawingml/2006/main">
+              <a:graphicData uri="http://schemas.openxmlformats.org/drawingml/2006/picture">
+                <pic:pic xmlns:pic="http://schemas.openxmlformats.org/drawingml/2006/picture">
+                  <pic:nvPicPr>
+                    <pic:cNvPr id="0" name="Picture 3"/>
+                    <pic:cNvPicPr>
+                      <a:picLocks noChangeAspect="1" noChangeArrowheads="1"/>
+                    </pic:cNvPicPr>
+                  </pic:nvPicPr>
+                  <pic:blipFill>
+                    <a:blip r:embed="rId17">
+                      <a:extLst>
+                        <a:ext uri="{28A0092B-C50C-407E-A947-70E740481C1C}">
+                          <a14:useLocalDpi xmlns:a14="http://schemas.microsoft.com/office/drawing/2010/main" val="0"/>
+                        </a:ext>
+                      </a:extLst>
+                    </a:blip>
+                    <a:srcRect/>
+                    <a:stretch>
+                      <a:fillRect/>
+                    </a:stretch>
+                  </pic:blipFill>
+                  <pic:spPr bwMode="auto">
+                    <a:xfrm>
+                      <a:off x="0" y="0"/>
+                      <a:ext cx="5477510" cy="1502410"/>
+                    </a:xfrm>
+                    <a:prstGeom prst="rect">
+                      <a:avLst/>
+                    </a:prstGeom>
+                    <a:noFill/>
+                    <a:ln>
+                      <a:solidFill>
+                        <a:schemeClr val="tx1"/>
+                      </a:solidFill>
+                    </a:ln>
+                  </pic:spPr>
+                </pic:pic>
+              </a:graphicData>
+            </a:graphic>
+            <wp14:sizeRelH relativeFrom="margin">
+              <wp14:pctWidth>0</wp14:pctWidth>
+            </wp14:sizeRelH>
+            <wp14:sizeRelV relativeFrom="margin">
+              <wp14:pctHeight>0</wp14:pctHeight>
+            </wp14:sizeRelV>
+          </wp:anchor>
+        </w:drawing>
+      </w:r>
+      <w:r>
+        <w:rPr>
+          <w:noProof/>
+        </w:rPr>
+        <w:drawing>
+          <wp:anchor distT="0" distB="0" distL="114300" distR="114300" simplePos="0" relativeHeight="251673600" behindDoc="0" locked="0" layoutInCell="1" allowOverlap="1" wp14:anchorId="5C514D1C">
+            <wp:simplePos x="0" y="0"/>
+            <wp:positionH relativeFrom="page">
+              <wp:align>center</wp:align>
+            </wp:positionH>
+            <wp:positionV relativeFrom="paragraph">
+              <wp:posOffset>19577</wp:posOffset>
+            </wp:positionV>
+            <wp:extent cx="4105275" cy="2181225"/>
+            <wp:effectExtent l="19050" t="19050" r="28575" b="28575"/>
+            <wp:wrapTopAndBottom/>
+            <wp:docPr id="7" name="Picture 7"/>
+            <wp:cNvGraphicFramePr>
+              <a:graphicFrameLocks xmlns:a="http://schemas.openxmlformats.org/drawingml/2006/main" noChangeAspect="1"/>
+            </wp:cNvGraphicFramePr>
+            <a:graphic xmlns:a="http://schemas.openxmlformats.org/drawingml/2006/main">
+              <a:graphicData uri="http://schemas.openxmlformats.org/drawingml/2006/picture">
+                <pic:pic xmlns:pic="http://schemas.openxmlformats.org/drawingml/2006/picture">
+                  <pic:nvPicPr>
+                    <pic:cNvPr id="1" name=""/>
+                    <pic:cNvPicPr/>
+                  </pic:nvPicPr>
+                  <pic:blipFill>
+                    <a:blip r:embed="rId18">
+                      <a:extLst>
+                        <a:ext uri="{28A0092B-C50C-407E-A947-70E740481C1C}">
+                          <a14:useLocalDpi xmlns:a14="http://schemas.microsoft.com/office/drawing/2010/main" val="0"/>
+                        </a:ext>
+                      </a:extLst>
+                    </a:blip>
+                    <a:stretch>
+                      <a:fillRect/>
+                    </a:stretch>
+                  </pic:blipFill>
+                  <pic:spPr>
+                    <a:xfrm>
+                      <a:off x="0" y="0"/>
+                      <a:ext cx="4105275" cy="2181225"/>
+                    </a:xfrm>
+                    <a:prstGeom prst="rect">
+                      <a:avLst/>
+                    </a:prstGeom>
+                    <a:ln>
+                      <a:solidFill>
+                        <a:schemeClr val="tx1"/>
+                      </a:solidFill>
+                    </a:ln>
+                  </pic:spPr>
+                </pic:pic>
+              </a:graphicData>
+            </a:graphic>
+          </wp:anchor>
+        </w:drawing>
+      </w:r>
+      <w:r>
+        <w:t>Sau đó chọn</w:t>
+      </w:r>
+      <w:r>
+        <w:t xml:space="preserve"> file vào thư mục DB</w:t>
+      </w:r>
+      <w:r>
+        <w:t xml:space="preserve"> trong thư mục github down về chọn file “</w:t>
+      </w:r>
+      <w:r>
+        <w:t>DD_RFID_DB_BACKUP_v1.8.1 (Release)</w:t>
+      </w:r>
+      <w:r>
+        <w:t>.sql”.</w:t>
+      </w:r>
     </w:p>
     <w:p>
       <w:pPr>
@@ -1019,21 +1416,706 @@
     </w:p>
     <w:p>
       <w:pPr>
-        <w:pStyle w:val="Demuccap1"/>
-      </w:pPr>
+        <w:pStyle w:val="Dinhdangdoan"/>
+        <w:rPr>
+          <w:noProof/>
+        </w:rPr>
+      </w:pPr>
+      <w:r>
+        <w:rPr>
+          <w:noProof/>
+        </w:rPr>
+        <w:lastRenderedPageBreak/>
+        <w:drawing>
+          <wp:anchor distT="0" distB="0" distL="114300" distR="114300" simplePos="0" relativeHeight="251675648" behindDoc="0" locked="0" layoutInCell="1" allowOverlap="1" wp14:anchorId="38B727C8">
+            <wp:simplePos x="0" y="0"/>
+            <wp:positionH relativeFrom="page">
+              <wp:align>center</wp:align>
+            </wp:positionH>
+            <wp:positionV relativeFrom="paragraph">
+              <wp:posOffset>485030</wp:posOffset>
+            </wp:positionV>
+            <wp:extent cx="4038600" cy="5210175"/>
+            <wp:effectExtent l="19050" t="19050" r="19050" b="28575"/>
+            <wp:wrapTopAndBottom/>
+            <wp:docPr id="9" name="Picture 9"/>
+            <wp:cNvGraphicFramePr>
+              <a:graphicFrameLocks xmlns:a="http://schemas.openxmlformats.org/drawingml/2006/main" noChangeAspect="1"/>
+            </wp:cNvGraphicFramePr>
+            <a:graphic xmlns:a="http://schemas.openxmlformats.org/drawingml/2006/main">
+              <a:graphicData uri="http://schemas.openxmlformats.org/drawingml/2006/picture">
+                <pic:pic xmlns:pic="http://schemas.openxmlformats.org/drawingml/2006/picture">
+                  <pic:nvPicPr>
+                    <pic:cNvPr id="1" name=""/>
+                    <pic:cNvPicPr/>
+                  </pic:nvPicPr>
+                  <pic:blipFill>
+                    <a:blip r:embed="rId19">
+                      <a:extLst>
+                        <a:ext uri="{28A0092B-C50C-407E-A947-70E740481C1C}">
+                          <a14:useLocalDpi xmlns:a14="http://schemas.microsoft.com/office/drawing/2010/main" val="0"/>
+                        </a:ext>
+                      </a:extLst>
+                    </a:blip>
+                    <a:stretch>
+                      <a:fillRect/>
+                    </a:stretch>
+                  </pic:blipFill>
+                  <pic:spPr>
+                    <a:xfrm>
+                      <a:off x="0" y="0"/>
+                      <a:ext cx="4038600" cy="5210175"/>
+                    </a:xfrm>
+                    <a:prstGeom prst="rect">
+                      <a:avLst/>
+                    </a:prstGeom>
+                    <a:ln>
+                      <a:solidFill>
+                        <a:schemeClr val="tx1"/>
+                      </a:solidFill>
+                    </a:ln>
+                  </pic:spPr>
+                </pic:pic>
+              </a:graphicData>
+            </a:graphic>
+          </wp:anchor>
+        </w:drawing>
+      </w:r>
+      <w:r>
+        <w:t>Sau khi chọn file, các bạn chọn nút “Go” phía dưới trang import để thêm cơ sở dữ liệu.</w:t>
+      </w:r>
+      <w:r>
+        <w:rPr>
+          <w:noProof/>
+        </w:rPr>
+        <w:t xml:space="preserve"> </w:t>
+      </w:r>
     </w:p>
     <w:p>
       <w:pPr>
+        <w:pStyle w:val="Dinhdangdoan"/>
+      </w:pPr>
+      <w:r>
         <w:rPr>
-          <w:sz w:val="26"/>
-          <w:szCs w:val="26"/>
-          <w:lang w:eastAsia="x-none"/>
+          <w:noProof/>
         </w:rPr>
-      </w:pPr>
+        <w:drawing>
+          <wp:anchor distT="0" distB="0" distL="114300" distR="114300" simplePos="0" relativeHeight="251676672" behindDoc="0" locked="0" layoutInCell="1" allowOverlap="1" wp14:anchorId="23043477">
+            <wp:simplePos x="0" y="0"/>
+            <wp:positionH relativeFrom="margin">
+              <wp:align>center</wp:align>
+            </wp:positionH>
+            <wp:positionV relativeFrom="paragraph">
+              <wp:posOffset>5526460</wp:posOffset>
+            </wp:positionV>
+            <wp:extent cx="5311140" cy="2932430"/>
+            <wp:effectExtent l="19050" t="19050" r="22860" b="20320"/>
+            <wp:wrapTopAndBottom/>
+            <wp:docPr id="10" name="Picture 10"/>
+            <wp:cNvGraphicFramePr>
+              <a:graphicFrameLocks xmlns:a="http://schemas.openxmlformats.org/drawingml/2006/main" noChangeAspect="1"/>
+            </wp:cNvGraphicFramePr>
+            <a:graphic xmlns:a="http://schemas.openxmlformats.org/drawingml/2006/main">
+              <a:graphicData uri="http://schemas.openxmlformats.org/drawingml/2006/picture">
+                <pic:pic xmlns:pic="http://schemas.openxmlformats.org/drawingml/2006/picture">
+                  <pic:nvPicPr>
+                    <pic:cNvPr id="1" name=""/>
+                    <pic:cNvPicPr/>
+                  </pic:nvPicPr>
+                  <pic:blipFill>
+                    <a:blip r:embed="rId20">
+                      <a:extLst>
+                        <a:ext uri="{28A0092B-C50C-407E-A947-70E740481C1C}">
+                          <a14:useLocalDpi xmlns:a14="http://schemas.microsoft.com/office/drawing/2010/main" val="0"/>
+                        </a:ext>
+                      </a:extLst>
+                    </a:blip>
+                    <a:stretch>
+                      <a:fillRect/>
+                    </a:stretch>
+                  </pic:blipFill>
+                  <pic:spPr>
+                    <a:xfrm>
+                      <a:off x="0" y="0"/>
+                      <a:ext cx="5311140" cy="2932430"/>
+                    </a:xfrm>
+                    <a:prstGeom prst="rect">
+                      <a:avLst/>
+                    </a:prstGeom>
+                    <a:ln>
+                      <a:solidFill>
+                        <a:schemeClr val="tx1"/>
+                      </a:solidFill>
+                    </a:ln>
+                  </pic:spPr>
+                </pic:pic>
+              </a:graphicData>
+            </a:graphic>
+            <wp14:sizeRelH relativeFrom="margin">
+              <wp14:pctWidth>0</wp14:pctWidth>
+            </wp14:sizeRelH>
+            <wp14:sizeRelV relativeFrom="margin">
+              <wp14:pctHeight>0</wp14:pctHeight>
+            </wp14:sizeRelV>
+          </wp:anchor>
+        </w:drawing>
+      </w:r>
+      <w:r>
+        <w:t>Khi thêm thành công, kết quả hiển thị như sau:</w:t>
+      </w:r>
+      <w:r>
+        <w:rPr>
+          <w:noProof/>
+        </w:rPr>
+        <w:t xml:space="preserve"> </w:t>
+      </w:r>
+      <w:r>
+        <w:br w:type="page"/>
+      </w:r>
+    </w:p>
+    <w:p>
+      <w:pPr>
+        <w:pStyle w:val="Demuccap1"/>
+      </w:pPr>
+      <w:r>
+        <w:lastRenderedPageBreak/>
+        <w:t>Thêm tài khoản quản trị mới.</w:t>
+      </w:r>
+    </w:p>
+    <w:p>
+      <w:pPr>
+        <w:pStyle w:val="Dinhdangdoan"/>
+      </w:pPr>
+      <w:r>
+        <w:rPr>
+          <w:noProof/>
+        </w:rPr>
+        <w:drawing>
+          <wp:anchor distT="0" distB="0" distL="114300" distR="114300" simplePos="0" relativeHeight="251677696" behindDoc="0" locked="0" layoutInCell="1" allowOverlap="1" wp14:anchorId="468482A2">
+            <wp:simplePos x="0" y="0"/>
+            <wp:positionH relativeFrom="page">
+              <wp:align>center</wp:align>
+            </wp:positionH>
+            <wp:positionV relativeFrom="paragraph">
+              <wp:posOffset>262862</wp:posOffset>
+            </wp:positionV>
+            <wp:extent cx="2438400" cy="4238625"/>
+            <wp:effectExtent l="19050" t="19050" r="19050" b="28575"/>
+            <wp:wrapTopAndBottom/>
+            <wp:docPr id="11" name="Picture 11"/>
+            <wp:cNvGraphicFramePr>
+              <a:graphicFrameLocks xmlns:a="http://schemas.openxmlformats.org/drawingml/2006/main" noChangeAspect="1"/>
+            </wp:cNvGraphicFramePr>
+            <a:graphic xmlns:a="http://schemas.openxmlformats.org/drawingml/2006/main">
+              <a:graphicData uri="http://schemas.openxmlformats.org/drawingml/2006/picture">
+                <pic:pic xmlns:pic="http://schemas.openxmlformats.org/drawingml/2006/picture">
+                  <pic:nvPicPr>
+                    <pic:cNvPr id="1" name=""/>
+                    <pic:cNvPicPr/>
+                  </pic:nvPicPr>
+                  <pic:blipFill>
+                    <a:blip r:embed="rId21">
+                      <a:extLst>
+                        <a:ext uri="{28A0092B-C50C-407E-A947-70E740481C1C}">
+                          <a14:useLocalDpi xmlns:a14="http://schemas.microsoft.com/office/drawing/2010/main" val="0"/>
+                        </a:ext>
+                      </a:extLst>
+                    </a:blip>
+                    <a:stretch>
+                      <a:fillRect/>
+                    </a:stretch>
+                  </pic:blipFill>
+                  <pic:spPr>
+                    <a:xfrm>
+                      <a:off x="0" y="0"/>
+                      <a:ext cx="2438400" cy="4238625"/>
+                    </a:xfrm>
+                    <a:prstGeom prst="rect">
+                      <a:avLst/>
+                    </a:prstGeom>
+                    <a:ln>
+                      <a:solidFill>
+                        <a:schemeClr val="tx1"/>
+                      </a:solidFill>
+                    </a:ln>
+                  </pic:spPr>
+                </pic:pic>
+              </a:graphicData>
+            </a:graphic>
+          </wp:anchor>
+        </w:drawing>
+      </w:r>
+      <w:r>
+        <w:t>Trên giao diện cơ sở dữ liệu đã thêm thành công chọn bảng Users.</w:t>
+      </w:r>
+    </w:p>
+    <w:p>
+      <w:pPr>
+        <w:pStyle w:val="Dinhdangdoan"/>
+        <w:rPr>
+          <w:noProof/>
+        </w:rPr>
+      </w:pPr>
+      <w:r>
+        <w:rPr>
+          <w:noProof/>
+        </w:rPr>
+        <w:drawing>
+          <wp:anchor distT="0" distB="0" distL="114300" distR="114300" simplePos="0" relativeHeight="251678720" behindDoc="0" locked="0" layoutInCell="1" allowOverlap="1" wp14:anchorId="66197666">
+            <wp:simplePos x="0" y="0"/>
+            <wp:positionH relativeFrom="margin">
+              <wp:posOffset>532737</wp:posOffset>
+            </wp:positionH>
+            <wp:positionV relativeFrom="paragraph">
+              <wp:posOffset>4524678</wp:posOffset>
+            </wp:positionV>
+            <wp:extent cx="5406390" cy="2961640"/>
+            <wp:effectExtent l="19050" t="19050" r="22860" b="10160"/>
+            <wp:wrapTopAndBottom/>
+            <wp:docPr id="13" name="Picture 13"/>
+            <wp:cNvGraphicFramePr>
+              <a:graphicFrameLocks xmlns:a="http://schemas.openxmlformats.org/drawingml/2006/main" noChangeAspect="1"/>
+            </wp:cNvGraphicFramePr>
+            <a:graphic xmlns:a="http://schemas.openxmlformats.org/drawingml/2006/main">
+              <a:graphicData uri="http://schemas.openxmlformats.org/drawingml/2006/picture">
+                <pic:pic xmlns:pic="http://schemas.openxmlformats.org/drawingml/2006/picture">
+                  <pic:nvPicPr>
+                    <pic:cNvPr id="1" name=""/>
+                    <pic:cNvPicPr/>
+                  </pic:nvPicPr>
+                  <pic:blipFill>
+                    <a:blip r:embed="rId22">
+                      <a:extLst>
+                        <a:ext uri="{28A0092B-C50C-407E-A947-70E740481C1C}">
+                          <a14:useLocalDpi xmlns:a14="http://schemas.microsoft.com/office/drawing/2010/main" val="0"/>
+                        </a:ext>
+                      </a:extLst>
+                    </a:blip>
+                    <a:stretch>
+                      <a:fillRect/>
+                    </a:stretch>
+                  </pic:blipFill>
+                  <pic:spPr>
+                    <a:xfrm>
+                      <a:off x="0" y="0"/>
+                      <a:ext cx="5406390" cy="2961640"/>
+                    </a:xfrm>
+                    <a:prstGeom prst="rect">
+                      <a:avLst/>
+                    </a:prstGeom>
+                    <a:ln>
+                      <a:solidFill>
+                        <a:schemeClr val="tx1"/>
+                      </a:solidFill>
+                    </a:ln>
+                  </pic:spPr>
+                </pic:pic>
+              </a:graphicData>
+            </a:graphic>
+            <wp14:sizeRelH relativeFrom="margin">
+              <wp14:pctWidth>0</wp14:pctWidth>
+            </wp14:sizeRelH>
+            <wp14:sizeRelV relativeFrom="margin">
+              <wp14:pctHeight>0</wp14:pctHeight>
+            </wp14:sizeRelV>
+          </wp:anchor>
+        </w:drawing>
+      </w:r>
+      <w:r>
+        <w:t>Sau đó chọn phần “Insert”</w:t>
+      </w:r>
+      <w:r>
+        <w:t>, điền email đăng nhập và họ tên người đăng ký.</w:t>
+      </w:r>
+      <w:r>
+        <w:rPr>
+          <w:noProof/>
+        </w:rPr>
+        <w:t xml:space="preserve"> </w:t>
+      </w:r>
+    </w:p>
+    <w:p>
+      <w:pPr>
+        <w:pStyle w:val="Dinhdangdoan"/>
+      </w:pPr>
+      <w:r>
+        <w:t xml:space="preserve">Để có mật khẩu, các bạn truy cập vào trang web: </w:t>
+      </w:r>
+    </w:p>
+    <w:p>
+      <w:pPr>
+        <w:pStyle w:val="Dinhdangdoan"/>
+        <w:rPr>
+          <w:noProof/>
+        </w:rPr>
+      </w:pPr>
+      <w:r>
+        <w:rPr>
+          <w:noProof/>
+        </w:rPr>
+        <w:lastRenderedPageBreak/>
+        <w:drawing>
+          <wp:anchor distT="0" distB="0" distL="114300" distR="114300" simplePos="0" relativeHeight="251679744" behindDoc="0" locked="0" layoutInCell="1" allowOverlap="1" wp14:anchorId="4648950A">
+            <wp:simplePos x="0" y="0"/>
+            <wp:positionH relativeFrom="margin">
+              <wp:align>center</wp:align>
+            </wp:positionH>
+            <wp:positionV relativeFrom="paragraph">
+              <wp:posOffset>702669</wp:posOffset>
+            </wp:positionV>
+            <wp:extent cx="5476875" cy="2857500"/>
+            <wp:effectExtent l="0" t="0" r="9525" b="0"/>
+            <wp:wrapTopAndBottom/>
+            <wp:docPr id="14" name="Picture 14"/>
+            <wp:cNvGraphicFramePr>
+              <a:graphicFrameLocks xmlns:a="http://schemas.openxmlformats.org/drawingml/2006/main" noChangeAspect="1"/>
+            </wp:cNvGraphicFramePr>
+            <a:graphic xmlns:a="http://schemas.openxmlformats.org/drawingml/2006/main">
+              <a:graphicData uri="http://schemas.openxmlformats.org/drawingml/2006/picture">
+                <pic:pic xmlns:pic="http://schemas.openxmlformats.org/drawingml/2006/picture">
+                  <pic:nvPicPr>
+                    <pic:cNvPr id="1" name=""/>
+                    <pic:cNvPicPr/>
+                  </pic:nvPicPr>
+                  <pic:blipFill>
+                    <a:blip r:embed="rId23">
+                      <a:extLst>
+                        <a:ext uri="{28A0092B-C50C-407E-A947-70E740481C1C}">
+                          <a14:useLocalDpi xmlns:a14="http://schemas.microsoft.com/office/drawing/2010/main" val="0"/>
+                        </a:ext>
+                      </a:extLst>
+                    </a:blip>
+                    <a:stretch>
+                      <a:fillRect/>
+                    </a:stretch>
+                  </pic:blipFill>
+                  <pic:spPr>
+                    <a:xfrm>
+                      <a:off x="0" y="0"/>
+                      <a:ext cx="5476875" cy="2857500"/>
+                    </a:xfrm>
+                    <a:prstGeom prst="rect">
+                      <a:avLst/>
+                    </a:prstGeom>
+                  </pic:spPr>
+                </pic:pic>
+              </a:graphicData>
+            </a:graphic>
+          </wp:anchor>
+        </w:drawing>
+      </w:r>
+      <w:hyperlink r:id="rId24" w:history="1">
+        <w:r>
+          <w:rPr>
+            <w:rStyle w:val="Hyperlink"/>
+          </w:rPr>
+          <w:t>https://passwordhashing.com/BCrypt</w:t>
+        </w:r>
+      </w:hyperlink>
+      <w:r>
+        <w:t xml:space="preserve"> để tạo mật khẩu mã hóa. Khi mở trang này lên, các bạn nhập mật khẩu vào rồi chọn “</w:t>
+      </w:r>
+      <w:r>
+        <w:t>Generate Hash</w:t>
+      </w:r>
+      <w:r>
+        <w:t>”</w:t>
+      </w:r>
+      <w:r>
+        <w:t>. Ví dụ: ở đây tạo mật khẩu là “123”.</w:t>
+      </w:r>
+      <w:r>
+        <w:rPr>
+          <w:noProof/>
+        </w:rPr>
+        <w:t xml:space="preserve"> </w:t>
+      </w:r>
+    </w:p>
+    <w:p>
+      <w:pPr>
+        <w:pStyle w:val="Dinhdangdoan"/>
+        <w:rPr>
+          <w:noProof/>
+        </w:rPr>
+      </w:pPr>
+      <w:r>
+        <w:rPr>
+          <w:noProof/>
+        </w:rPr>
+        <w:drawing>
+          <wp:anchor distT="0" distB="0" distL="114300" distR="114300" simplePos="0" relativeHeight="251680768" behindDoc="0" locked="0" layoutInCell="1" allowOverlap="1" wp14:anchorId="2430B8AE">
+            <wp:simplePos x="0" y="0"/>
+            <wp:positionH relativeFrom="margin">
+              <wp:align>center</wp:align>
+            </wp:positionH>
+            <wp:positionV relativeFrom="paragraph">
+              <wp:posOffset>3372789</wp:posOffset>
+            </wp:positionV>
+            <wp:extent cx="5356860" cy="2533650"/>
+            <wp:effectExtent l="19050" t="19050" r="15240" b="19050"/>
+            <wp:wrapTopAndBottom/>
+            <wp:docPr id="16" name="Picture 16"/>
+            <wp:cNvGraphicFramePr>
+              <a:graphicFrameLocks xmlns:a="http://schemas.openxmlformats.org/drawingml/2006/main" noChangeAspect="1"/>
+            </wp:cNvGraphicFramePr>
+            <a:graphic xmlns:a="http://schemas.openxmlformats.org/drawingml/2006/main">
+              <a:graphicData uri="http://schemas.openxmlformats.org/drawingml/2006/picture">
+                <pic:pic xmlns:pic="http://schemas.openxmlformats.org/drawingml/2006/picture">
+                  <pic:nvPicPr>
+                    <pic:cNvPr id="1" name=""/>
+                    <pic:cNvPicPr/>
+                  </pic:nvPicPr>
+                  <pic:blipFill>
+                    <a:blip r:embed="rId25">
+                      <a:extLst>
+                        <a:ext uri="{28A0092B-C50C-407E-A947-70E740481C1C}">
+                          <a14:useLocalDpi xmlns:a14="http://schemas.microsoft.com/office/drawing/2010/main" val="0"/>
+                        </a:ext>
+                      </a:extLst>
+                    </a:blip>
+                    <a:stretch>
+                      <a:fillRect/>
+                    </a:stretch>
+                  </pic:blipFill>
+                  <pic:spPr>
+                    <a:xfrm>
+                      <a:off x="0" y="0"/>
+                      <a:ext cx="5356860" cy="2533650"/>
+                    </a:xfrm>
+                    <a:prstGeom prst="rect">
+                      <a:avLst/>
+                    </a:prstGeom>
+                    <a:ln>
+                      <a:solidFill>
+                        <a:schemeClr val="tx1"/>
+                      </a:solidFill>
+                    </a:ln>
+                  </pic:spPr>
+                </pic:pic>
+              </a:graphicData>
+            </a:graphic>
+            <wp14:sizeRelH relativeFrom="margin">
+              <wp14:pctWidth>0</wp14:pctWidth>
+            </wp14:sizeRelH>
+            <wp14:sizeRelV relativeFrom="margin">
+              <wp14:pctHeight>0</wp14:pctHeight>
+            </wp14:sizeRelV>
+          </wp:anchor>
+        </w:drawing>
+      </w:r>
+      <w:r>
+        <w:t>Copy phần mật khẩu mã hóa vừa tính ra dán vào phần password trên trang tạo tài khoản</w:t>
+      </w:r>
+      <w:r>
+        <w:t xml:space="preserve"> rồi chọn “Go”.</w:t>
+      </w:r>
+    </w:p>
+    <w:p>
+      <w:pPr>
+        <w:pStyle w:val="Dinhdangdoan"/>
+        <w:rPr>
+          <w:noProof/>
+        </w:rPr>
+      </w:pPr>
+      <w:r>
+        <w:rPr>
+          <w:noProof/>
+        </w:rPr>
+        <w:drawing>
+          <wp:anchor distT="0" distB="0" distL="114300" distR="114300" simplePos="0" relativeHeight="251681792" behindDoc="0" locked="0" layoutInCell="1" allowOverlap="1" wp14:anchorId="6375A756">
+            <wp:simplePos x="0" y="0"/>
+            <wp:positionH relativeFrom="margin">
+              <wp:align>center</wp:align>
+            </wp:positionH>
+            <wp:positionV relativeFrom="paragraph">
+              <wp:posOffset>2822575</wp:posOffset>
+            </wp:positionV>
+            <wp:extent cx="5231765" cy="756285"/>
+            <wp:effectExtent l="0" t="0" r="6985" b="5715"/>
+            <wp:wrapTopAndBottom/>
+            <wp:docPr id="18" name="Picture 18"/>
+            <wp:cNvGraphicFramePr>
+              <a:graphicFrameLocks xmlns:a="http://schemas.openxmlformats.org/drawingml/2006/main" noChangeAspect="1"/>
+            </wp:cNvGraphicFramePr>
+            <a:graphic xmlns:a="http://schemas.openxmlformats.org/drawingml/2006/main">
+              <a:graphicData uri="http://schemas.openxmlformats.org/drawingml/2006/picture">
+                <pic:pic xmlns:pic="http://schemas.openxmlformats.org/drawingml/2006/picture">
+                  <pic:nvPicPr>
+                    <pic:cNvPr id="1" name=""/>
+                    <pic:cNvPicPr/>
+                  </pic:nvPicPr>
+                  <pic:blipFill>
+                    <a:blip r:embed="rId26">
+                      <a:extLst>
+                        <a:ext uri="{28A0092B-C50C-407E-A947-70E740481C1C}">
+                          <a14:useLocalDpi xmlns:a14="http://schemas.microsoft.com/office/drawing/2010/main" val="0"/>
+                        </a:ext>
+                      </a:extLst>
+                    </a:blip>
+                    <a:stretch>
+                      <a:fillRect/>
+                    </a:stretch>
+                  </pic:blipFill>
+                  <pic:spPr>
+                    <a:xfrm>
+                      <a:off x="0" y="0"/>
+                      <a:ext cx="5231765" cy="756285"/>
+                    </a:xfrm>
+                    <a:prstGeom prst="rect">
+                      <a:avLst/>
+                    </a:prstGeom>
+                  </pic:spPr>
+                </pic:pic>
+              </a:graphicData>
+            </a:graphic>
+            <wp14:sizeRelH relativeFrom="margin">
+              <wp14:pctWidth>0</wp14:pctWidth>
+            </wp14:sizeRelH>
+            <wp14:sizeRelV relativeFrom="margin">
+              <wp14:pctHeight>0</wp14:pctHeight>
+            </wp14:sizeRelV>
+          </wp:anchor>
+        </w:drawing>
+      </w:r>
+      <w:r>
+        <w:t>Sau khi thêm kết quả sẽ báo màu xanh với nội dung “1 row inserted” như sau:</w:t>
+      </w:r>
+      <w:r>
+        <w:rPr>
+          <w:noProof/>
+        </w:rPr>
+        <w:t xml:space="preserve"> </w:t>
+      </w:r>
+    </w:p>
+    <w:p>
+      <w:pPr>
+        <w:pStyle w:val="Dinhdangdoan"/>
+      </w:pPr>
+      <w:r>
+        <w:tab/>
+      </w:r>
+      <w:r>
+        <w:t>Từ giờ khi cần tạo tài khoản mới thì thực hiện khởi động 2 dịch vụ đầu của xampp rồi thực hiện</w:t>
+      </w:r>
+      <w:r>
+        <w:t xml:space="preserve"> lại</w:t>
+      </w:r>
+      <w:r>
+        <w:t xml:space="preserve"> các bước trong phần 1.4</w:t>
+      </w:r>
+      <w:r>
+        <w:t xml:space="preserve"> này.</w:t>
+      </w:r>
+      <w:r>
+        <w:t xml:space="preserve"> </w:t>
+      </w:r>
+      <w:r>
+        <w:br w:type="page"/>
+      </w:r>
+    </w:p>
+    <w:p>
+      <w:pPr>
+        <w:pStyle w:val="Demuccap1"/>
+      </w:pPr>
+      <w:r>
+        <w:lastRenderedPageBreak/>
+        <w:t>Khởi động website:</w:t>
+      </w:r>
+    </w:p>
+    <w:p>
+      <w:pPr>
+        <w:pStyle w:val="Dinhdangdoan"/>
+      </w:pPr>
+      <w:r>
+        <w:rPr>
+          <w:noProof/>
+        </w:rPr>
+        <w:drawing>
+          <wp:anchor distT="0" distB="0" distL="114300" distR="114300" simplePos="0" relativeHeight="251682816" behindDoc="0" locked="0" layoutInCell="1" allowOverlap="1">
+            <wp:simplePos x="0" y="0"/>
+            <wp:positionH relativeFrom="page">
+              <wp:align>center</wp:align>
+            </wp:positionH>
+            <wp:positionV relativeFrom="paragraph">
+              <wp:posOffset>825942</wp:posOffset>
+            </wp:positionV>
+            <wp:extent cx="5494020" cy="3794125"/>
+            <wp:effectExtent l="19050" t="19050" r="11430" b="15875"/>
+            <wp:wrapTopAndBottom/>
+            <wp:docPr id="19" name="Picture 19"/>
+            <wp:cNvGraphicFramePr>
+              <a:graphicFrameLocks xmlns:a="http://schemas.openxmlformats.org/drawingml/2006/main" noChangeAspect="1"/>
+            </wp:cNvGraphicFramePr>
+            <a:graphic xmlns:a="http://schemas.openxmlformats.org/drawingml/2006/main">
+              <a:graphicData uri="http://schemas.openxmlformats.org/drawingml/2006/picture">
+                <pic:pic xmlns:pic="http://schemas.openxmlformats.org/drawingml/2006/picture">
+                  <pic:nvPicPr>
+                    <pic:cNvPr id="0" name="Picture 5"/>
+                    <pic:cNvPicPr>
+                      <a:picLocks noChangeAspect="1" noChangeArrowheads="1"/>
+                    </pic:cNvPicPr>
+                  </pic:nvPicPr>
+                  <pic:blipFill>
+                    <a:blip r:embed="rId27">
+                      <a:extLst>
+                        <a:ext uri="{28A0092B-C50C-407E-A947-70E740481C1C}">
+                          <a14:useLocalDpi xmlns:a14="http://schemas.microsoft.com/office/drawing/2010/main" val="0"/>
+                        </a:ext>
+                      </a:extLst>
+                    </a:blip>
+                    <a:srcRect/>
+                    <a:stretch>
+                      <a:fillRect/>
+                    </a:stretch>
+                  </pic:blipFill>
+                  <pic:spPr bwMode="auto">
+                    <a:xfrm>
+                      <a:off x="0" y="0"/>
+                      <a:ext cx="5494020" cy="3794125"/>
+                    </a:xfrm>
+                    <a:prstGeom prst="rect">
+                      <a:avLst/>
+                    </a:prstGeom>
+                    <a:noFill/>
+                    <a:ln>
+                      <a:solidFill>
+                        <a:schemeClr val="tx1"/>
+                      </a:solidFill>
+                    </a:ln>
+                  </pic:spPr>
+                </pic:pic>
+              </a:graphicData>
+            </a:graphic>
+            <wp14:sizeRelH relativeFrom="margin">
+              <wp14:pctWidth>0</wp14:pctWidth>
+            </wp14:sizeRelH>
+            <wp14:sizeRelV relativeFrom="margin">
+              <wp14:pctHeight>0</wp14:pctHeight>
+            </wp14:sizeRelV>
+          </wp:anchor>
+        </w:drawing>
+      </w:r>
+      <w:r>
+        <w:t xml:space="preserve">Sau khi thực hiện thành công tất cả các nội dung trên. </w:t>
+      </w:r>
+      <w:r>
+        <w:t>N</w:t>
+      </w:r>
+      <w:r>
+        <w:t>hập đường dẫn “localhost” lên trình duyệt nếu muốn khởi động website</w:t>
+      </w:r>
+      <w:r>
+        <w:t xml:space="preserve"> khi sử dụng tại máy cá nhân hoặc vào đường dẫn mặc định của host cung cấp đề vào website.</w:t>
+      </w:r>
+      <w:r>
+        <w:t xml:space="preserve"> Ở đây lấy ví dụ khi chạy bằng “localhost”.</w:t>
+      </w:r>
+      <w:bookmarkStart w:id="1" w:name="_GoBack"/>
+      <w:bookmarkEnd w:id="1"/>
     </w:p>
     <w:sectPr>
-      <w:footerReference w:type="default" r:id="rId14"/>
-      <w:footerReference w:type="first" r:id="rId15"/>
+      <w:footerReference w:type="default" r:id="rId28"/>
+      <w:footerReference w:type="first" r:id="rId29"/>
       <w:pgSz w:w="11907" w:h="16840" w:code="9"/>
       <w:pgMar w:top="1134" w:right="1134" w:bottom="1134" w:left="1701" w:header="567" w:footer="567" w:gutter="0"/>
       <w:pgNumType w:start="1"/>
@@ -1102,7 +2184,7 @@
       <w:rPr>
         <w:noProof/>
       </w:rPr>
-      <w:t>6</w:t>
+      <w:t>10</w:t>
     </w:r>
     <w:r>
       <w:rPr>
@@ -1206,7 +2288,7 @@
         <v:path o:extrusionok="f" gradientshapeok="t" o:connecttype="rect"/>
         <o:lock v:ext="edit" aspectratio="t"/>
       </v:shapetype>
-      <v:shape id="_x0000_i1096" type="#_x0000_t75" style="width:2in;height:2in" o:bullet="t">
+      <v:shape id="_x0000_i1082" type="#_x0000_t75" style="width:2in;height:2in" o:bullet="t">
         <v:imagedata r:id="rId1" o:title="MC900433838[1]"/>
       </v:shape>
     </w:pict>
@@ -9083,6 +10165,18 @@
       <w:u w:val="single"/>
     </w:rPr>
   </w:style>
+  <w:style w:type="character" w:styleId="UnresolvedMention">
+    <w:name w:val="Unresolved Mention"/>
+    <w:basedOn w:val="DefaultParagraphFont"/>
+    <w:uiPriority w:val="99"/>
+    <w:semiHidden/>
+    <w:unhideWhenUsed/>
+    <w:rsid w:val="002F11AA"/>
+    <w:rPr>
+      <w:color w:val="808080"/>
+      <w:shd w:val="clear" w:color="auto" w:fill="E6E6E6"/>
+    </w:rPr>
+  </w:style>
 </w:styles>
 </file>
 
@@ -9376,7 +10470,7 @@
 </file>
 
 <file path=customXml/itemProps1.xml><?xml version="1.0" encoding="utf-8"?>
-<ds:datastoreItem xmlns:ds="http://schemas.openxmlformats.org/officeDocument/2006/customXml" ds:itemID="{D54ABB42-736E-4AF7-8AC6-B93BD61DA730}">
+<ds:datastoreItem xmlns:ds="http://schemas.openxmlformats.org/officeDocument/2006/customXml" ds:itemID="{7D8A7E23-55DF-4ED1-B7D2-FA3E30B65668}">
   <ds:schemaRefs>
     <ds:schemaRef ds:uri="http://schemas.openxmlformats.org/officeDocument/2006/bibliography"/>
   </ds:schemaRefs>

</xml_diff>